<commit_message>
Fixed Grammar, Vocabulary and Language Issues with Coral's Introduction
</commit_message>
<xml_diff>
--- a/AlgorithmDesignAndAnalisys/Introduction.docx
+++ b/AlgorithmDesignAndAnalisys/Introduction.docx
@@ -161,22 +161,224 @@
     </w:p>
     <w:p>
       <w:pPr>
+        <w:rPr>
+          <w:lang w:eastAsia="en-GB"/>
+        </w:rPr>
+      </w:pPr>
+      <w:r>
+        <w:rPr>
+          <w:lang w:eastAsia="en-GB"/>
+        </w:rPr>
+        <w:t>English</w:t>
+      </w:r>
+    </w:p>
+    <w:p>
+      <w:pPr>
+        <w:rPr>
+          <w:lang w:eastAsia="en-GB"/>
+        </w:rPr>
+      </w:pPr>
+      <w:r>
+        <w:rPr>
+          <w:lang w:eastAsia="en-GB"/>
+        </w:rPr>
+        <w:t xml:space="preserve">This Research Project entails the study of concepts in the field of </w:t>
+      </w:r>
+      <w:proofErr w:type="spellStart"/>
+      <w:r>
+        <w:rPr>
+          <w:lang w:eastAsia="en-GB"/>
+        </w:rPr>
+        <w:t>algorithmics</w:t>
+      </w:r>
+      <w:proofErr w:type="spellEnd"/>
+      <w:r>
+        <w:rPr>
+          <w:lang w:eastAsia="en-GB"/>
+        </w:rPr>
+        <w:t xml:space="preserve"> with the use of various problems, algorithmic solutions and finally their </w:t>
+      </w:r>
+      <w:proofErr w:type="spellStart"/>
+      <w:r>
+        <w:rPr>
+          <w:lang w:eastAsia="en-GB"/>
+        </w:rPr>
+        <w:t>implementatation</w:t>
+      </w:r>
+      <w:proofErr w:type="spellEnd"/>
+      <w:r>
+        <w:rPr>
+          <w:lang w:eastAsia="en-GB"/>
+        </w:rPr>
+        <w:t xml:space="preserve"> in the Java Programming language. </w:t>
+      </w:r>
+      <w:r>
+        <w:rPr>
+          <w:lang w:eastAsia="en-GB"/>
+        </w:rPr>
+        <w:t xml:space="preserve">As a final objective in this research we will study a type of problem and make and implement its algorithmic solution. </w:t>
+      </w:r>
+      <w:r>
+        <w:rPr>
+          <w:b/>
+          <w:lang w:eastAsia="en-GB"/>
+        </w:rPr>
+        <w:t xml:space="preserve">Note that the set of problems for this research is </w:t>
+      </w:r>
+      <w:proofErr w:type="gramStart"/>
+      <w:r>
+        <w:rPr>
+          <w:b/>
+          <w:lang w:eastAsia="en-GB"/>
+        </w:rPr>
+        <w:t>a the</w:t>
+      </w:r>
+      <w:proofErr w:type="gramEnd"/>
+      <w:r>
+        <w:rPr>
+          <w:b/>
+          <w:lang w:eastAsia="en-GB"/>
+        </w:rPr>
+        <w:t xml:space="preserve"> subset of al</w:t>
+      </w:r>
+      <w:r>
+        <w:rPr>
+          <w:b/>
+          <w:lang w:eastAsia="en-GB"/>
+        </w:rPr>
+        <w:t>gorithms that can be solved by a</w:t>
+      </w:r>
+      <w:r>
+        <w:rPr>
+          <w:b/>
+          <w:lang w:eastAsia="en-GB"/>
+        </w:rPr>
+        <w:t xml:space="preserve"> computer.</w:t>
+      </w:r>
+    </w:p>
+    <w:p>
+      <w:pPr>
+        <w:rPr>
+          <w:lang w:eastAsia="en-GB"/>
+        </w:rPr>
+      </w:pPr>
+      <w:r>
+        <w:rPr>
+          <w:lang w:eastAsia="en-GB"/>
+        </w:rPr>
+        <w:t>Spanish</w:t>
+      </w:r>
+    </w:p>
+    <w:p>
+      <w:pPr>
         <w:spacing w:after="0" w:line="240" w:lineRule="auto"/>
         <w:rPr>
           <w:lang w:val="es-PR" w:eastAsia="en-GB"/>
         </w:rPr>
       </w:pPr>
+      <w:proofErr w:type="spellStart"/>
+      <w:r>
+        <w:rPr>
+          <w:lang w:eastAsia="en-GB"/>
+        </w:rPr>
+        <w:t>Esta</w:t>
+      </w:r>
+      <w:proofErr w:type="spellEnd"/>
+      <w:r>
+        <w:rPr>
+          <w:lang w:eastAsia="en-GB"/>
+        </w:rPr>
+        <w:t xml:space="preserve"> </w:t>
+      </w:r>
+      <w:proofErr w:type="spellStart"/>
+      <w:r>
+        <w:rPr>
+          <w:lang w:eastAsia="en-GB"/>
+        </w:rPr>
+        <w:t>investigación</w:t>
+      </w:r>
+      <w:proofErr w:type="spellEnd"/>
+      <w:r>
+        <w:rPr>
+          <w:lang w:eastAsia="en-GB"/>
+        </w:rPr>
+        <w:t xml:space="preserve"> </w:t>
+      </w:r>
+      <w:proofErr w:type="spellStart"/>
+      <w:r>
+        <w:rPr>
+          <w:lang w:eastAsia="en-GB"/>
+        </w:rPr>
+        <w:t>conllevara</w:t>
+      </w:r>
+      <w:proofErr w:type="spellEnd"/>
+      <w:r>
+        <w:rPr>
+          <w:lang w:eastAsia="en-GB"/>
+        </w:rPr>
+        <w:t xml:space="preserve"> el </w:t>
+      </w:r>
+      <w:proofErr w:type="spellStart"/>
+      <w:r>
+        <w:rPr>
+          <w:lang w:eastAsia="en-GB"/>
+        </w:rPr>
+        <w:t>estudio</w:t>
+      </w:r>
+      <w:proofErr w:type="spellEnd"/>
+      <w:r>
+        <w:rPr>
+          <w:lang w:eastAsia="en-GB"/>
+        </w:rPr>
+        <w:t xml:space="preserve"> de </w:t>
+      </w:r>
+      <w:proofErr w:type="spellStart"/>
+      <w:r>
+        <w:rPr>
+          <w:lang w:eastAsia="en-GB"/>
+        </w:rPr>
+        <w:t>conceptos</w:t>
+      </w:r>
+      <w:proofErr w:type="spellEnd"/>
+      <w:r>
+        <w:rPr>
+          <w:lang w:eastAsia="en-GB"/>
+        </w:rPr>
+        <w:t xml:space="preserve"> </w:t>
+      </w:r>
+      <w:proofErr w:type="spellStart"/>
+      <w:r>
+        <w:rPr>
+          <w:lang w:eastAsia="en-GB"/>
+        </w:rPr>
+        <w:t>algorítmi</w:t>
+      </w:r>
       <w:r>
         <w:rPr>
           <w:lang w:val="es-PR" w:eastAsia="en-GB"/>
         </w:rPr>
-        <w:t xml:space="preserve">Esta investigación </w:t>
-      </w:r>
+        <w:t>cos</w:t>
+      </w:r>
+      <w:proofErr w:type="spellEnd"/>
       <w:r>
         <w:rPr>
           <w:lang w:val="es-PR" w:eastAsia="en-GB"/>
         </w:rPr>
-        <w:t>conllevara el estudio de conceptos algorítmicos con el uso d</w:t>
+        <w:t xml:space="preserve"> con el </w:t>
+      </w:r>
+      <w:proofErr w:type="gramStart"/>
+      <w:r>
+        <w:rPr>
+          <w:lang w:val="es-PR" w:eastAsia="en-GB"/>
+        </w:rPr>
+        <w:t>uso</w:t>
+      </w:r>
+      <w:proofErr w:type="gramEnd"/>
+      <w:r>
+        <w:rPr>
+          <w:lang w:val="es-PR" w:eastAsia="en-GB"/>
+        </w:rPr>
+        <w:t xml:space="preserve"> d</w:t>
       </w:r>
       <w:r>
         <w:rPr>
@@ -269,15 +471,33 @@
         <w:spacing w:after="0" w:line="240" w:lineRule="auto"/>
         <w:rPr>
           <w:rFonts w:eastAsia="Times New Roman" w:cs="Times New Roman"/>
-          <w:lang w:val="es-PR" w:eastAsia="en-GB"/>
-        </w:rPr>
-      </w:pPr>
+          <w:lang w:eastAsia="en-GB"/>
+        </w:rPr>
+      </w:pPr>
+      <w:proofErr w:type="spellStart"/>
+      <w:proofErr w:type="gramStart"/>
       <w:r>
         <w:rPr>
           <w:rFonts w:eastAsia="Times New Roman" w:cs="Times New Roman"/>
-          <w:lang w:val="es-PR" w:eastAsia="en-GB"/>
-        </w:rPr>
-        <w:t>Algoritmos : la ciencia que estudia los algoritmos.</w:t>
+          <w:lang w:eastAsia="en-GB"/>
+        </w:rPr>
+        <w:t>Algoritmics</w:t>
+      </w:r>
+      <w:proofErr w:type="spellEnd"/>
+      <w:r>
+        <w:rPr>
+          <w:rFonts w:eastAsia="Times New Roman" w:cs="Times New Roman"/>
+          <w:lang w:eastAsia="en-GB"/>
+        </w:rPr>
+        <w:t xml:space="preserve"> :</w:t>
+      </w:r>
+      <w:proofErr w:type="gramEnd"/>
+      <w:r>
+        <w:rPr>
+          <w:rFonts w:eastAsia="Times New Roman" w:cs="Times New Roman"/>
+          <w:lang w:eastAsia="en-GB"/>
+        </w:rPr>
+        <w:t xml:space="preserve"> The science that studies algorithms.</w:t>
       </w:r>
     </w:p>
     <w:p>
@@ -694,6 +914,7 @@
         <w:rPr>
           <w:rFonts w:eastAsia="TimesTen-Roman" w:cs="TimesTen-Roman"/>
         </w:rPr>
+        <w:lastRenderedPageBreak/>
         <w:t xml:space="preserve">understand something until after teaching it to a </w:t>
       </w:r>
       <w:r>
@@ -1218,22 +1439,14 @@
         <w:rPr>
           <w:rStyle w:val="Heading3Char"/>
         </w:rPr>
-        <w:t>Watch this</w:t>
+        <w:t>Watch only the FIRST 5 MINUTES ONLY</w:t>
       </w:r>
       <w:r>
         <w:rPr>
           <w:rStyle w:val="Heading3Char"/>
         </w:rPr>
-        <w:t xml:space="preserve"> </w:t>
-      </w:r>
-      <w:proofErr w:type="gramStart"/>
-      <w:r>
-        <w:rPr>
-          <w:rStyle w:val="Heading3Char"/>
-        </w:rPr>
-        <w:t>video :</w:t>
-      </w:r>
-      <w:proofErr w:type="gramEnd"/>
+        <w:t xml:space="preserve"> video :</w:t>
+      </w:r>
       <w:r>
         <w:rPr>
           <w:rFonts w:eastAsia="Times New Roman" w:cs="Times New Roman"/>
@@ -1243,17 +1456,15 @@
         </w:rPr>
         <w:br/>
       </w:r>
-    </w:p>
-    <w:p>
-      <w:pPr>
-        <w:spacing w:after="0" w:line="240" w:lineRule="auto"/>
+      <w:r>
         <w:rPr>
           <w:rFonts w:eastAsia="Times New Roman" w:cs="Times New Roman"/>
           <w:sz w:val="24"/>
           <w:szCs w:val="24"/>
           <w:lang w:eastAsia="en-GB"/>
         </w:rPr>
-      </w:pPr>
+        <w:t>http://d396qusza40orc.cloudfront.net/algo1/recoded_videos%2Fintronew%20%5Be0d4ad02%5D%20.mp4</w:t>
+      </w:r>
       <w:r>
         <w:rPr>
           <w:rFonts w:eastAsia="Times New Roman" w:cs="Times New Roman"/>
@@ -1261,8 +1472,38 @@
           <w:szCs w:val="24"/>
           <w:lang w:eastAsia="en-GB"/>
         </w:rPr>
-        <w:t>http://d396qusza40orc.cloudfront.net/algo1/recoded_videos%2Fintronew%20%5Be0d4ad02%5D%20.mp4</w:t>
-      </w:r>
+        <w:br/>
+      </w:r>
+    </w:p>
+    <w:p>
+      <w:pPr>
+        <w:autoSpaceDE w:val="0"/>
+        <w:autoSpaceDN w:val="0"/>
+        <w:adjustRightInd w:val="0"/>
+        <w:spacing w:after="0" w:line="240" w:lineRule="auto"/>
+        <w:rPr>
+          <w:rFonts w:eastAsia="Times New Roman" w:cs="Times New Roman"/>
+          <w:lang w:eastAsia="en-GB"/>
+        </w:rPr>
+      </w:pPr>
+      <w:r>
+        <w:rPr>
+          <w:rStyle w:val="Heading2Char"/>
+          <w:rFonts w:asciiTheme="minorHAnsi" w:hAnsiTheme="minorHAnsi"/>
+          <w:lang w:eastAsia="en-GB"/>
+        </w:rPr>
+        <w:t>My Suggestions</w:t>
+      </w:r>
+      <w:proofErr w:type="gramStart"/>
+      <w:r>
+        <w:rPr>
+          <w:rStyle w:val="Heading2Char"/>
+          <w:rFonts w:asciiTheme="minorHAnsi" w:hAnsiTheme="minorHAnsi"/>
+          <w:lang w:eastAsia="en-GB"/>
+        </w:rPr>
+        <w:t>:</w:t>
+      </w:r>
+      <w:proofErr w:type="gramEnd"/>
       <w:r>
         <w:rPr>
           <w:rFonts w:eastAsia="Times New Roman" w:cs="Times New Roman"/>
@@ -1272,36 +1513,6 @@
         </w:rPr>
         <w:br/>
       </w:r>
-    </w:p>
-    <w:p>
-      <w:pPr>
-        <w:autoSpaceDE w:val="0"/>
-        <w:autoSpaceDN w:val="0"/>
-        <w:adjustRightInd w:val="0"/>
-        <w:spacing w:after="0" w:line="240" w:lineRule="auto"/>
-        <w:rPr>
-          <w:rFonts w:eastAsia="Times New Roman" w:cs="Times New Roman"/>
-          <w:lang w:eastAsia="en-GB"/>
-        </w:rPr>
-      </w:pPr>
-      <w:r>
-        <w:rPr>
-          <w:rStyle w:val="Heading2Char"/>
-          <w:rFonts w:asciiTheme="minorHAnsi" w:hAnsiTheme="minorHAnsi"/>
-          <w:lang w:eastAsia="en-GB"/>
-        </w:rPr>
-        <w:t>My Suggestions</w:t>
-      </w:r>
-      <w:proofErr w:type="gramStart"/>
-      <w:r>
-        <w:rPr>
-          <w:rStyle w:val="Heading2Char"/>
-          <w:rFonts w:asciiTheme="minorHAnsi" w:hAnsiTheme="minorHAnsi"/>
-          <w:lang w:eastAsia="en-GB"/>
-        </w:rPr>
-        <w:t>:</w:t>
-      </w:r>
-      <w:proofErr w:type="gramEnd"/>
       <w:r>
         <w:rPr>
           <w:rFonts w:eastAsia="Times New Roman" w:cs="Times New Roman"/>
@@ -1309,7 +1520,7 @@
           <w:szCs w:val="24"/>
           <w:lang w:eastAsia="en-GB"/>
         </w:rPr>
-        <w:br/>
+        <w:t>Study these definitions and we will begin analysing and solving problems.</w:t>
       </w:r>
       <w:r>
         <w:rPr>
@@ -1318,7 +1529,7 @@
           <w:szCs w:val="24"/>
           <w:lang w:eastAsia="en-GB"/>
         </w:rPr>
-        <w:t>Study these definitions and we will begin analysing and solving problems.</w:t>
+        <w:br/>
       </w:r>
       <w:r>
         <w:rPr>
@@ -1331,15 +1542,6 @@
       </w:r>
       <w:r>
         <w:rPr>
-          <w:rFonts w:eastAsia="Times New Roman" w:cs="Times New Roman"/>
-          <w:sz w:val="24"/>
-          <w:szCs w:val="24"/>
-          <w:lang w:eastAsia="en-GB"/>
-        </w:rPr>
-        <w:br/>
-      </w:r>
-      <w:r>
-        <w:rPr>
           <w:rStyle w:val="Heading3Char"/>
         </w:rPr>
         <w:t>Problem 1:</w:t>
@@ -1354,6 +1556,7 @@
       </w:pPr>
       <w:proofErr w:type="spellStart"/>
       <w:r>
+        <w:lastRenderedPageBreak/>
         <w:t>Definion</w:t>
       </w:r>
       <w:proofErr w:type="spellEnd"/>
@@ -1549,7 +1752,6 @@
           <w:rFonts w:cs="Calibri"/>
           <w:color w:val="000000"/>
         </w:rPr>
-        <w:lastRenderedPageBreak/>
         <w:t xml:space="preserve">Therefore, the greatest common divisor of m and n is </w:t>
       </w:r>
       <w:r>

</xml_diff>